<commit_message>
unity3D guide readme update
</commit_message>
<xml_diff>
--- a/huvleunity/Huvle SDK 유니티3D 연동 가이드.docx
+++ b/huvleunity/Huvle SDK 유니티3D 연동 가이드.docx
@@ -1111,6 +1111,19 @@
       </w:r>
       <w:r>
         <w:rPr>
+          <w:rFonts w:ascii="맑은 고딕" w:eastAsia="맑은 고딕" w:hAnsi="맑은 고딕"/>
+        </w:rPr>
+        <w:t>Plugins/Android</w:t>
+      </w:r>
+      <w:r>
+        <w:rPr>
+          <w:rFonts w:ascii="맑은 고딕" w:eastAsia="맑은 고딕" w:hAnsi="맑은 고딕" w:hint="eastAsia"/>
+          <w:lang w:val="ko-KR"/>
+        </w:rPr>
+        <w:t xml:space="preserve"> </w:t>
+      </w:r>
+      <w:r>
+        <w:rPr>
           <w:rFonts w:ascii="맑은 고딕" w:eastAsia="맑은 고딕" w:hAnsi="맑은 고딕" w:hint="eastAsia"/>
           <w:lang w:val="ko-KR"/>
         </w:rPr>
@@ -1136,12 +1149,6 @@
           <w:lang w:val="ko-KR"/>
         </w:rPr>
         <w:t xml:space="preserve"> </w:t>
-      </w:r>
-      <w:r>
-        <w:rPr>
-          <w:rFonts w:ascii="맑은 고딕" w:eastAsia="맑은 고딕" w:hAnsi="맑은 고딕"/>
-        </w:rPr>
-        <w:t xml:space="preserve">Plugins/Android </w:t>
       </w:r>
       <w:r>
         <w:rPr>
@@ -3372,38 +3379,17 @@
       </w:pPr>
       <w:r>
         <w:rPr>
-          <w:rFonts w:ascii="맑은 고딕" w:eastAsia="맑은 고딕" w:hAnsi="맑은 고딕"/>
-          <w:lang w:val="ko-KR"/>
-        </w:rPr>
-        <w:t>6</w:t>
-      </w:r>
-      <w:r>
-        <w:rPr>
-          <w:rFonts w:ascii="맑은 고딕" w:eastAsia="맑은 고딕" w:hAnsi="맑은 고딕" w:hint="eastAsia"/>
-          <w:lang w:val="ko-KR"/>
-        </w:rPr>
-        <w:t>번을</w:t>
-      </w:r>
-      <w:r>
-        <w:rPr>
-          <w:rFonts w:ascii="맑은 고딕" w:eastAsia="맑은 고딕" w:hAnsi="맑은 고딕"/>
-          <w:lang w:val="ko-KR"/>
-        </w:rPr>
-        <w:t xml:space="preserve"> </w:t>
-      </w:r>
-      <w:r>
-        <w:rPr>
-          <w:rFonts w:ascii="맑은 고딕" w:eastAsia="맑은 고딕" w:hAnsi="맑은 고딕" w:hint="eastAsia"/>
-          <w:lang w:val="ko-KR"/>
-        </w:rPr>
-        <w:t>하면</w:t>
-      </w:r>
-      <w:r>
-        <w:rPr>
-          <w:rFonts w:ascii="맑은 고딕" w:eastAsia="맑은 고딕" w:hAnsi="맑은 고딕"/>
-          <w:lang w:val="ko-KR"/>
-        </w:rPr>
-        <w:t xml:space="preserve"> </w:t>
+          <w:rFonts w:ascii="맑은 고딕" w:eastAsia="맑은 고딕" w:hAnsi="맑은 고딕" w:hint="eastAsia"/>
+          <w:lang w:val="ko-KR"/>
+        </w:rPr>
+        <w:t xml:space="preserve">Unity Gradle Template 생성을 </w:t>
+      </w:r>
+      <w:r>
+        <w:rPr>
+          <w:rFonts w:ascii="맑은 고딕" w:eastAsia="맑은 고딕" w:hAnsi="맑은 고딕" w:hint="eastAsia"/>
+          <w:lang w:val="ko-KR"/>
+        </w:rPr>
+        <w:t xml:space="preserve">하면 </w:t>
       </w:r>
       <w:r>
         <w:rPr>
@@ -5037,41 +5023,6 @@
       <w:r>
         <w:rPr>
           <w:rFonts w:ascii="맑은 고딕" w:eastAsia="맑은 고딕" w:hAnsi="맑은 고딕"/>
-          <w:lang w:val="ko-KR"/>
-        </w:rPr>
-        <w:t>6</w:t>
-      </w:r>
-      <w:r>
-        <w:rPr>
-          <w:rFonts w:ascii="맑은 고딕" w:eastAsia="맑은 고딕" w:hAnsi="맑은 고딕" w:hint="eastAsia"/>
-          <w:lang w:val="ko-KR"/>
-        </w:rPr>
-        <w:t>번을</w:t>
-      </w:r>
-      <w:r>
-        <w:rPr>
-          <w:rFonts w:ascii="맑은 고딕" w:eastAsia="맑은 고딕" w:hAnsi="맑은 고딕"/>
-          <w:lang w:val="ko-KR"/>
-        </w:rPr>
-        <w:t xml:space="preserve"> </w:t>
-      </w:r>
-      <w:r>
-        <w:rPr>
-          <w:rFonts w:ascii="맑은 고딕" w:eastAsia="맑은 고딕" w:hAnsi="맑은 고딕" w:hint="eastAsia"/>
-          <w:lang w:val="ko-KR"/>
-        </w:rPr>
-        <w:t>하면</w:t>
-      </w:r>
-      <w:r>
-        <w:rPr>
-          <w:rFonts w:ascii="맑은 고딕" w:eastAsia="맑은 고딕" w:hAnsi="맑은 고딕"/>
-          <w:lang w:val="ko-KR"/>
-        </w:rPr>
-        <w:t xml:space="preserve"> </w:t>
-      </w:r>
-      <w:r>
-        <w:rPr>
-          <w:rFonts w:ascii="맑은 고딕" w:eastAsia="맑은 고딕" w:hAnsi="맑은 고딕"/>
         </w:rPr>
         <w:t xml:space="preserve">Project </w:t>
       </w:r>
@@ -5191,22 +5142,22 @@
         <w:rPr>
           <w:rFonts w:ascii="맑은 고딕" w:eastAsia="맑은 고딕" w:hAnsi="맑은 고딕"/>
         </w:rPr>
+        <w:t>org.gradle.jvmargs=-Xmx**JVM_HEAP_SIZE**M</w:t>
+      </w:r>
+    </w:p>
+    <w:p>
+      <w:pPr>
+        <w:pStyle w:val="a5"/>
+        <w:ind w:left="360"/>
+        <w:rPr>
+          <w:rFonts w:ascii="맑은 고딕" w:eastAsia="맑은 고딕" w:hAnsi="맑은 고딕"/>
+        </w:rPr>
+      </w:pPr>
+      <w:r>
+        <w:rPr>
+          <w:rFonts w:ascii="맑은 고딕" w:eastAsia="맑은 고딕" w:hAnsi="맑은 고딕"/>
+        </w:rPr>
         <w:lastRenderedPageBreak/>
-        <w:t>org.gradle.jvmargs=-Xmx**JVM_HEAP_SIZE**M</w:t>
-      </w:r>
-    </w:p>
-    <w:p>
-      <w:pPr>
-        <w:pStyle w:val="a5"/>
-        <w:ind w:left="360"/>
-        <w:rPr>
-          <w:rFonts w:ascii="맑은 고딕" w:eastAsia="맑은 고딕" w:hAnsi="맑은 고딕"/>
-        </w:rPr>
-      </w:pPr>
-      <w:r>
-        <w:rPr>
-          <w:rFonts w:ascii="맑은 고딕" w:eastAsia="맑은 고딕" w:hAnsi="맑은 고딕"/>
-        </w:rPr>
         <w:t>org.gradle.parallel=true</w:t>
       </w:r>
     </w:p>

</xml_diff>